<commit_message>
added nenormalizovany diagram + added popis entit
</commit_message>
<xml_diff>
--- a/Katka_Janka/semestralka_KJ.docx
+++ b/Katka_Janka/semestralka_KJ.docx
@@ -1,6 +1,6 @@
 
 <file path=word/document.xml><?xml version="1.0" encoding="utf-8"?>
-<w:document xmlns:wpc="http://schemas.microsoft.com/office/word/2010/wordprocessingCanvas" xmlns:mc="http://schemas.openxmlformats.org/markup-compatibility/2006" xmlns:o="urn:schemas-microsoft-com:office:office" xmlns:r="http://schemas.openxmlformats.org/officeDocument/2006/relationships" xmlns:m="http://schemas.openxmlformats.org/officeDocument/2006/math" xmlns:v="urn:schemas-microsoft-com:vml" xmlns:wp14="http://schemas.microsoft.com/office/word/2010/wordprocessingDrawing" xmlns:wp="http://schemas.openxmlformats.org/drawingml/2006/wordprocessingDrawing" xmlns:w10="urn:schemas-microsoft-com:office:word" xmlns:w="http://schemas.openxmlformats.org/wordprocessingml/2006/main" xmlns:w14="http://schemas.microsoft.com/office/word/2010/wordml" xmlns:w15="http://schemas.microsoft.com/office/word/2012/wordml" xmlns:wpg="http://schemas.microsoft.com/office/word/2010/wordprocessingGroup" xmlns:wpi="http://schemas.microsoft.com/office/word/2010/wordprocessingInk" xmlns:wne="http://schemas.microsoft.com/office/word/2006/wordml" xmlns:wps="http://schemas.microsoft.com/office/word/2010/wordprocessingShape" mc:Ignorable="w14 w15 wp14">
+<w:document xmlns:wpc="http://schemas.microsoft.com/office/word/2010/wordprocessingCanvas" xmlns:cx="http://schemas.microsoft.com/office/drawing/2014/chartex" xmlns:cx1="http://schemas.microsoft.com/office/drawing/2015/9/8/chartex" xmlns:cx2="http://schemas.microsoft.com/office/drawing/2015/10/21/chartex" xmlns:cx3="http://schemas.microsoft.com/office/drawing/2016/5/9/chartex" xmlns:cx4="http://schemas.microsoft.com/office/drawing/2016/5/10/chartex" xmlns:cx5="http://schemas.microsoft.com/office/drawing/2016/5/11/chartex" xmlns:cx6="http://schemas.microsoft.com/office/drawing/2016/5/12/chartex" xmlns:cx7="http://schemas.microsoft.com/office/drawing/2016/5/13/chartex" xmlns:cx8="http://schemas.microsoft.com/office/drawing/2016/5/14/chartex" xmlns:mc="http://schemas.openxmlformats.org/markup-compatibility/2006" xmlns:o="urn:schemas-microsoft-com:office:office" xmlns:r="http://schemas.openxmlformats.org/officeDocument/2006/relationships" xmlns:m="http://schemas.openxmlformats.org/officeDocument/2006/math" xmlns:v="urn:schemas-microsoft-com:vml" xmlns:wp14="http://schemas.microsoft.com/office/word/2010/wordprocessingDrawing" xmlns:wp="http://schemas.openxmlformats.org/drawingml/2006/wordprocessingDrawing" xmlns:w10="urn:schemas-microsoft-com:office:word" xmlns:w="http://schemas.openxmlformats.org/wordprocessingml/2006/main" xmlns:w14="http://schemas.microsoft.com/office/word/2010/wordml" xmlns:w15="http://schemas.microsoft.com/office/word/2012/wordml" xmlns:w16se="http://schemas.microsoft.com/office/word/2015/wordml/symex" xmlns:wpg="http://schemas.microsoft.com/office/word/2010/wordprocessingGroup" xmlns:wpi="http://schemas.microsoft.com/office/word/2010/wordprocessingInk" xmlns:wne="http://schemas.microsoft.com/office/word/2006/wordml" xmlns:wps="http://schemas.microsoft.com/office/word/2010/wordprocessingShape" mc:Ignorable="w14 w15 w16se wp14">
   <w:body>
     <w:p>
       <w:pPr>
@@ -969,13 +969,7 @@
         <w:rPr>
           <w:lang w:val="en-US"/>
         </w:rPr>
-        <w:t>Max_poc_osob,povodna_cena,</w:t>
-      </w:r>
-      <w:r>
-        <w:rPr>
-          <w:lang w:val="en-US"/>
-        </w:rPr>
-        <w:t xml:space="preserve"> </w:t>
+        <w:t xml:space="preserve">Max_poc_osob,povodna_cena, </w:t>
       </w:r>
       <w:r>
         <w:rPr>
@@ -987,19 +981,7 @@
         <w:rPr>
           <w:lang w:val="en-US"/>
         </w:rPr>
-        <w:t xml:space="preserve">zlava, </w:t>
-      </w:r>
-      <w:r>
-        <w:rPr>
-          <w:lang w:val="en-US"/>
-        </w:rPr>
-        <w:t>genius_zlava</w:t>
-      </w:r>
-      <w:r>
-        <w:rPr>
-          <w:lang w:val="en-US"/>
-        </w:rPr>
-        <w:t>, ranajky</w:t>
+        <w:t>zlava, genius_zlava, ranajky</w:t>
       </w:r>
       <w:r>
         <w:rPr>
@@ -1095,13 +1077,7 @@
         <w:rPr>
           <w:lang w:val="en-US"/>
         </w:rPr>
-        <w:t>vyznamne_miesto,</w:t>
-      </w:r>
-      <w:r>
-        <w:rPr>
-          <w:lang w:val="en-US"/>
-        </w:rPr>
-        <w:t xml:space="preserve"> hodnotenie, pocet_videni, </w:t>
+        <w:t xml:space="preserve">vyznamne_miesto, hodnotenie, pocet_videni, </w:t>
       </w:r>
       <w:r>
         <w:rPr>
@@ -1274,13 +1250,7 @@
         <w:rPr>
           <w:lang w:val="en-US"/>
         </w:rPr>
-        <w:t xml:space="preserve"> </w:t>
-      </w:r>
-      <w:r>
-        <w:rPr>
-          <w:lang w:val="en-US"/>
-        </w:rPr>
-        <w:t>nazov</w:t>
+        <w:t xml:space="preserve"> nazov</w:t>
       </w:r>
       <w:r>
         <w:rPr>
@@ -1360,13 +1330,7 @@
         <w:rPr>
           <w:lang w:val="en-US"/>
         </w:rPr>
-        <w:t xml:space="preserve"> </w:t>
-      </w:r>
-      <w:r>
-        <w:rPr>
-          <w:lang w:val="en-US"/>
-        </w:rPr>
-        <w:t xml:space="preserve">datum_od, datum_do, pocet_dospelych, pocet_deti, </w:t>
+        <w:t xml:space="preserve"> datum_od, datum_do, pocet_dospelych, pocet_deti, </w:t>
       </w:r>
     </w:p>
     <w:p>
@@ -1511,6 +1475,7 @@
           <w:lang w:val="en-US"/>
         </w:rPr>
       </w:pPr>
+      <w:bookmarkStart w:id="0" w:name="_Hlk480907784"/>
       <w:r>
         <w:rPr>
           <w:rFonts w:cstheme="minorHAnsi"/>
@@ -1564,19 +1529,82 @@
         <w:rPr>
           <w:lang w:val="en-US"/>
         </w:rPr>
+        <w:t>vlastnost_izba_12</w:t>
+      </w:r>
+      <w:r>
+        <w:rPr>
+          <w:lang w:val="en-US"/>
+        </w:rPr>
+        <w:t>, genius_zlava1, typ_izby1, zakladna_suma1</w:t>
+      </w:r>
+      <w:r>
+        <w:rPr>
+          <w:lang w:val="en-US"/>
+        </w:rPr>
+        <w:t>, zlava</w:t>
+      </w:r>
+      <w:r>
+        <w:rPr>
+          <w:lang w:val="en-US"/>
+        </w:rPr>
+        <w:t>1, ranajky1, obrazok1</w:t>
+      </w:r>
+    </w:p>
+    <w:p>
+      <w:pPr>
+        <w:rPr>
+          <w:lang w:val="en-US"/>
+        </w:rPr>
+      </w:pPr>
+      <w:r>
+        <w:rPr>
+          <w:b/>
+          <w:i/>
+          <w:lang w:val="en-US"/>
+        </w:rPr>
+        <w:t>id_ponuka2,</w:t>
+      </w:r>
+      <w:r>
+        <w:rPr>
+          <w:lang w:val="en-US"/>
+        </w:rPr>
+        <w:t xml:space="preserve"> nazov2, mesto2, krajina2, vyznamne_miesto2, hodnotenie2, pocet_videni2,</w:t>
+      </w:r>
+      <w:r>
+        <w:rPr>
+          <w:lang w:val="en-US"/>
+        </w:rPr>
+        <w:t xml:space="preserve"> </w:t>
+      </w:r>
+      <w:r>
+        <w:rPr>
+          <w:lang w:val="en-US"/>
+        </w:rPr>
+        <w:t>vlastnost_izba_21</w:t>
+      </w:r>
+      <w:r>
+        <w:rPr>
+          <w:lang w:val="en-US"/>
+        </w:rPr>
+        <w:t xml:space="preserve">, </w:t>
+      </w:r>
+      <w:r>
+        <w:rPr>
+          <w:lang w:val="en-US"/>
+        </w:rPr>
         <w:t>vlastnost_izba_</w:t>
       </w:r>
       <w:r>
         <w:rPr>
           <w:lang w:val="en-US"/>
         </w:rPr>
-        <w:t>12</w:t>
-      </w:r>
-      <w:r>
-        <w:rPr>
-          <w:lang w:val="en-US"/>
-        </w:rPr>
-        <w:t>, genius_zlava1, typ_izby1, zakladna_suma1</w:t>
+        <w:t>22</w:t>
+      </w:r>
+      <w:r>
+        <w:rPr>
+          <w:lang w:val="en-US"/>
+        </w:rPr>
+        <w:t>, genius_zlava2, typ_izby2, zakladna_suma2</w:t>
       </w:r>
       <w:r>
         <w:rPr>
@@ -1588,28 +1616,165 @@
         <w:rPr>
           <w:lang w:val="en-US"/>
         </w:rPr>
-        <w:t>1, ranajky1, obrazok1</w:t>
-      </w:r>
-    </w:p>
-    <w:p>
-      <w:pPr>
-        <w:rPr>
-          <w:lang w:val="en-US"/>
-        </w:rPr>
-      </w:pPr>
-      <w:r>
-        <w:rPr>
-          <w:b/>
-          <w:i/>
-          <w:lang w:val="en-US"/>
-        </w:rPr>
-        <w:t>id_ponuka2,</w:t>
-      </w:r>
-      <w:r>
-        <w:rPr>
-          <w:lang w:val="en-US"/>
-        </w:rPr>
-        <w:t xml:space="preserve"> nazov2, mesto2, krajina2, vyznamne_miesto2, hodnotenie2, pocet_videni2,</w:t>
+        <w:t>2, ranajky2, obrazok2</w:t>
+      </w:r>
+    </w:p>
+    <w:p>
+      <w:pPr>
+        <w:rPr>
+          <w:lang w:val="en-US"/>
+        </w:rPr>
+      </w:pPr>
+      <w:r>
+        <w:rPr>
+          <w:b/>
+          <w:i/>
+          <w:lang w:val="en-US"/>
+        </w:rPr>
+        <w:t>id_hotel,</w:t>
+      </w:r>
+      <w:r>
+        <w:rPr>
+          <w:lang w:val="en-US"/>
+        </w:rPr>
+        <w:t xml:space="preserve"> nazov, darcekovy_poukaz, ulica, cislo_domu,  cast_mesta,  psc , </w:t>
+      </w:r>
+      <w:r>
+        <w:rPr>
+          <w:lang w:val="en-US"/>
+        </w:rPr>
+        <w:t>mesto,  krajina</w:t>
+      </w:r>
+      <w:r>
+        <w:rPr>
+          <w:lang w:val="en-US"/>
+        </w:rPr>
+        <w:t xml:space="preserve">, </w:t>
+      </w:r>
+      <w:r>
+        <w:rPr>
+          <w:lang w:val="en-US"/>
+        </w:rPr>
+        <w:t>vlastnost_hotel_1</w:t>
+      </w:r>
+      <w:r>
+        <w:rPr>
+          <w:lang w:val="en-US"/>
+        </w:rPr>
+        <w:t xml:space="preserve">, </w:t>
+      </w:r>
+      <w:r>
+        <w:rPr>
+          <w:lang w:val="en-US"/>
+        </w:rPr>
+        <w:t>vlastnost_hotel_2</w:t>
+      </w:r>
+      <w:r>
+        <w:rPr>
+          <w:lang w:val="en-US"/>
+        </w:rPr>
+        <w:t xml:space="preserve">, </w:t>
+      </w:r>
+      <w:r>
+        <w:rPr>
+          <w:lang w:val="en-US"/>
+        </w:rPr>
+        <w:t xml:space="preserve">, </w:t>
+      </w:r>
+      <w:r>
+        <w:rPr>
+          <w:lang w:val="en-US"/>
+        </w:rPr>
+        <w:t>vlastnost_hotel_3</w:t>
+      </w:r>
+      <w:r>
+        <w:rPr>
+          <w:lang w:val="en-US"/>
+        </w:rPr>
+        <w:t xml:space="preserve">, </w:t>
+      </w:r>
+      <w:r>
+        <w:rPr>
+          <w:lang w:val="en-US"/>
+        </w:rPr>
+        <w:t xml:space="preserve">, </w:t>
+      </w:r>
+      <w:r>
+        <w:rPr>
+          <w:lang w:val="en-US"/>
+        </w:rPr>
+        <w:t>vlastnost_hotel_4</w:t>
+      </w:r>
+      <w:r>
+        <w:rPr>
+          <w:lang w:val="en-US"/>
+        </w:rPr>
+        <w:t xml:space="preserve">, </w:t>
+      </w:r>
+      <w:r>
+        <w:rPr>
+          <w:lang w:val="en-US"/>
+        </w:rPr>
+        <w:t xml:space="preserve">, </w:t>
+      </w:r>
+      <w:r>
+        <w:rPr>
+          <w:lang w:val="en-US"/>
+        </w:rPr>
+        <w:t>vlastnost_hotel_5</w:t>
+      </w:r>
+      <w:r>
+        <w:rPr>
+          <w:lang w:val="en-US"/>
+        </w:rPr>
+        <w:t xml:space="preserve">, </w:t>
+      </w:r>
+      <w:r>
+        <w:rPr>
+          <w:lang w:val="en-US"/>
+        </w:rPr>
+        <w:t xml:space="preserve">, </w:t>
+      </w:r>
+      <w:r>
+        <w:rPr>
+          <w:lang w:val="en-US"/>
+        </w:rPr>
+        <w:t>vlastnost_hotel_6</w:t>
+      </w:r>
+      <w:r>
+        <w:rPr>
+          <w:lang w:val="en-US"/>
+        </w:rPr>
+        <w:t>,</w:t>
+      </w:r>
+    </w:p>
+    <w:p>
+      <w:pPr>
+        <w:rPr>
+          <w:lang w:val="en-US"/>
+        </w:rPr>
+      </w:pPr>
+      <w:r>
+        <w:rPr>
+          <w:b/>
+          <w:i/>
+          <w:lang w:val="en-US"/>
+        </w:rPr>
+        <w:t>id_</w:t>
+      </w:r>
+      <w:r>
+        <w:rPr>
+          <w:b/>
+          <w:i/>
+          <w:lang w:val="en-US"/>
+        </w:rPr>
+        <w:t>rezervacia,</w:t>
+      </w:r>
+      <w:r>
+        <w:rPr>
+          <w:lang w:val="en-US"/>
+        </w:rPr>
+        <w:t xml:space="preserve"> datum_od, datum_do, pocet_dospelych, pocet_deti, typ_izby, max_poc_osob, aktualna_cena, pocet_izieb,</w:t>
       </w:r>
       <w:r>
         <w:rPr>
@@ -1621,132 +1786,55 @@
         <w:rPr>
           <w:lang w:val="en-US"/>
         </w:rPr>
-        <w:t>vlastnost_izba_</w:t>
-      </w:r>
-      <w:r>
-        <w:rPr>
-          <w:lang w:val="en-US"/>
-        </w:rPr>
-        <w:t>21</w:t>
-      </w:r>
-      <w:r>
-        <w:rPr>
-          <w:lang w:val="en-US"/>
-        </w:rPr>
-        <w:t xml:space="preserve">, </w:t>
-      </w:r>
-      <w:r>
-        <w:rPr>
-          <w:lang w:val="en-US"/>
-        </w:rPr>
-        <w:t>vlastnost_izba_</w:t>
-      </w:r>
-      <w:r>
-        <w:rPr>
-          <w:lang w:val="en-US"/>
-        </w:rPr>
-        <w:t>2</w:t>
-      </w:r>
-      <w:r>
-        <w:rPr>
-          <w:lang w:val="en-US"/>
-        </w:rPr>
-        <w:t>2</w:t>
-      </w:r>
-      <w:r>
-        <w:rPr>
-          <w:lang w:val="en-US"/>
-        </w:rPr>
-        <w:t>, genius_zlava2, typ_izby2, zakladna_suma2</w:t>
-      </w:r>
-      <w:r>
-        <w:rPr>
-          <w:lang w:val="en-US"/>
-        </w:rPr>
-        <w:t>, zlava</w:t>
-      </w:r>
-      <w:r>
-        <w:rPr>
-          <w:lang w:val="en-US"/>
-        </w:rPr>
-        <w:t>2, ranajky2, obrazok2</w:t>
-      </w:r>
-    </w:p>
-    <w:p>
-      <w:pPr>
-        <w:rPr>
-          <w:lang w:val="en-US"/>
-        </w:rPr>
-      </w:pPr>
-      <w:r>
-        <w:rPr>
-          <w:b/>
-          <w:i/>
-          <w:lang w:val="en-US"/>
-        </w:rPr>
-        <w:t>id_hotel,</w:t>
-      </w:r>
-      <w:r>
-        <w:rPr>
-          <w:lang w:val="en-US"/>
-        </w:rPr>
-        <w:t xml:space="preserve"> nazov, darcekovy_poukaz, ulica, cislo_domu,  cast_mesta,  psc , </w:t>
-      </w:r>
-      <w:r>
-        <w:rPr>
-          <w:lang w:val="en-US"/>
-        </w:rPr>
-        <w:t>mesto,  krajina</w:t>
-      </w:r>
-      <w:bookmarkStart w:id="0" w:name="_GoBack"/>
-      <w:bookmarkEnd w:id="0"/>
-      <w:r>
-        <w:rPr>
-          <w:lang w:val="en-US"/>
-        </w:rPr>
-        <w:t xml:space="preserve">, </w:t>
-      </w:r>
-      <w:r>
-        <w:rPr>
-          <w:lang w:val="en-US"/>
-        </w:rPr>
-        <w:t>vlastnost_hotel_1</w:t>
-      </w:r>
-      <w:r>
-        <w:rPr>
-          <w:lang w:val="en-US"/>
-        </w:rPr>
-        <w:t xml:space="preserve">, </w:t>
-      </w:r>
-      <w:r>
-        <w:rPr>
-          <w:lang w:val="en-US"/>
-        </w:rPr>
-        <w:t>vlastnost_hotel_</w:t>
-      </w:r>
-      <w:r>
-        <w:rPr>
-          <w:lang w:val="en-US"/>
-        </w:rPr>
-        <w:t>2</w:t>
-      </w:r>
-      <w:r>
-        <w:rPr>
-          <w:lang w:val="en-US"/>
-        </w:rPr>
-        <w:t xml:space="preserve">, </w:t>
-      </w:r>
-      <w:r>
-        <w:rPr>
-          <w:lang w:val="en-US"/>
-        </w:rPr>
-        <w:t xml:space="preserve">, </w:t>
-      </w:r>
-      <w:r>
-        <w:rPr>
-          <w:lang w:val="en-US"/>
-        </w:rPr>
-        <w:t>vlastnost_hotel_</w:t>
+        <w:t xml:space="preserve">typ_postele, </w:t>
+      </w:r>
+      <w:r>
+        <w:rPr>
+          <w:lang w:val="en-US"/>
+        </w:rPr>
+        <w:t>vlastnost</w:t>
+      </w:r>
+      <w:r>
+        <w:rPr>
+          <w:lang w:val="en-US"/>
+        </w:rPr>
+        <w:t>_izba_</w:t>
+      </w:r>
+      <w:r>
+        <w:rPr>
+          <w:lang w:val="en-US"/>
+        </w:rPr>
+        <w:t>1</w:t>
+      </w:r>
+      <w:r>
+        <w:rPr>
+          <w:lang w:val="en-US"/>
+        </w:rPr>
+        <w:t xml:space="preserve">, </w:t>
+      </w:r>
+      <w:r>
+        <w:rPr>
+          <w:lang w:val="en-US"/>
+        </w:rPr>
+        <w:t>vlastnost</w:t>
+      </w:r>
+      <w:r>
+        <w:rPr>
+          <w:lang w:val="en-US"/>
+        </w:rPr>
+        <w:t>_izba_</w:t>
+      </w:r>
+      <w:r>
+        <w:rPr>
+          <w:lang w:val="en-US"/>
+        </w:rPr>
+        <w:t>2, vlastnost</w:t>
+      </w:r>
+      <w:r>
+        <w:rPr>
+          <w:lang w:val="en-US"/>
+        </w:rPr>
+        <w:t>_izba_</w:t>
       </w:r>
       <w:r>
         <w:rPr>
@@ -1758,73 +1846,78 @@
         <w:rPr>
           <w:lang w:val="en-US"/>
         </w:rPr>
-        <w:t xml:space="preserve">, </w:t>
-      </w:r>
-      <w:r>
-        <w:rPr>
-          <w:lang w:val="en-US"/>
-        </w:rPr>
-        <w:t xml:space="preserve">, </w:t>
-      </w:r>
-      <w:r>
-        <w:rPr>
-          <w:lang w:val="en-US"/>
-        </w:rPr>
-        <w:t>vlastnost_hotel_</w:t>
-      </w:r>
-      <w:r>
-        <w:rPr>
-          <w:lang w:val="en-US"/>
-        </w:rPr>
-        <w:t>4</w:t>
-      </w:r>
-      <w:r>
-        <w:rPr>
-          <w:lang w:val="en-US"/>
-        </w:rPr>
-        <w:t xml:space="preserve">, </w:t>
-      </w:r>
-      <w:r>
-        <w:rPr>
-          <w:lang w:val="en-US"/>
-        </w:rPr>
-        <w:t xml:space="preserve">, </w:t>
-      </w:r>
-      <w:r>
-        <w:rPr>
-          <w:lang w:val="en-US"/>
-        </w:rPr>
-        <w:t>vlastnost_hotel_</w:t>
-      </w:r>
-      <w:r>
-        <w:rPr>
-          <w:lang w:val="en-US"/>
-        </w:rPr>
-        <w:t>5</w:t>
-      </w:r>
-      <w:r>
-        <w:rPr>
-          <w:lang w:val="en-US"/>
-        </w:rPr>
-        <w:t xml:space="preserve">, </w:t>
-      </w:r>
-      <w:r>
-        <w:rPr>
-          <w:lang w:val="en-US"/>
-        </w:rPr>
-        <w:t xml:space="preserve">, </w:t>
-      </w:r>
-      <w:r>
-        <w:rPr>
-          <w:lang w:val="en-US"/>
-        </w:rPr>
-        <w:t>vlastnost_hotel_</w:t>
-      </w:r>
-      <w:r>
-        <w:rPr>
-          <w:lang w:val="en-US"/>
-        </w:rPr>
-        <w:t>6</w:t>
+        <w:t>, zahrna, nezahrna,</w:t>
+      </w:r>
+      <w:r>
+        <w:rPr>
+          <w:lang w:val="en-US"/>
+        </w:rPr>
+        <w:t xml:space="preserve"> </w:t>
+      </w:r>
+    </w:p>
+    <w:p>
+      <w:pPr>
+        <w:rPr>
+          <w:lang w:val="en-US"/>
+        </w:rPr>
+      </w:pPr>
+      <w:r>
+        <w:rPr>
+          <w:b/>
+          <w:i/>
+          <w:lang w:val="en-US"/>
+        </w:rPr>
+        <w:t>id_moznost_rezervacie1,</w:t>
+      </w:r>
+      <w:r>
+        <w:rPr>
+          <w:b/>
+          <w:i/>
+          <w:lang w:val="en-US"/>
+        </w:rPr>
+        <w:t xml:space="preserve"> </w:t>
+      </w:r>
+      <w:r>
+        <w:rPr>
+          <w:lang w:val="en-US"/>
+        </w:rPr>
+        <w:t xml:space="preserve">Max_poc_osob1,povodna_cena1, </w:t>
+      </w:r>
+      <w:r>
+        <w:rPr>
+          <w:lang w:val="en-US"/>
+        </w:rPr>
+        <w:t>vlastnost_izba_3</w:t>
+      </w:r>
+      <w:r>
+        <w:rPr>
+          <w:lang w:val="en-US"/>
+        </w:rPr>
+        <w:t xml:space="preserve">1, </w:t>
+      </w:r>
+      <w:r>
+        <w:rPr>
+          <w:lang w:val="en-US"/>
+        </w:rPr>
+        <w:t>vlastnost_izba_32</w:t>
+      </w:r>
+      <w:r>
+        <w:rPr>
+          <w:lang w:val="en-US"/>
+        </w:rPr>
+        <w:t xml:space="preserve">, </w:t>
+      </w:r>
+      <w:r>
+        <w:rPr>
+          <w:lang w:val="en-US"/>
+        </w:rPr>
+        <w:t>vlastnost_izba_33</w:t>
+      </w:r>
+      <w:r>
+        <w:rPr>
+          <w:lang w:val="en-US"/>
+        </w:rPr>
+        <w:t>, pocet_izieb1</w:t>
       </w:r>
       <w:r>
         <w:rPr>
@@ -1845,24 +1938,12 @@
           <w:i/>
           <w:lang w:val="en-US"/>
         </w:rPr>
-        <w:t>id_</w:t>
-      </w:r>
-      <w:r>
-        <w:rPr>
-          <w:b/>
-          <w:i/>
-          <w:lang w:val="en-US"/>
-        </w:rPr>
-        <w:t>rezervacia,</w:t>
-      </w:r>
-      <w:r>
-        <w:rPr>
-          <w:lang w:val="en-US"/>
-        </w:rPr>
-        <w:t xml:space="preserve"> datum_od, datum_do, pocet_dospelych, pocet_deti, typ_izby, max_poc_osob, aktualna_cena, pocet_izieb,</w:t>
-      </w:r>
-      <w:r>
-        <w:rPr>
+        <w:t>id_moznost_rezervacie2,</w:t>
+      </w:r>
+      <w:r>
+        <w:rPr>
+          <w:b/>
+          <w:i/>
           <w:lang w:val="en-US"/>
         </w:rPr>
         <w:t xml:space="preserve"> </w:t>
@@ -1871,221 +1952,25 @@
         <w:rPr>
           <w:lang w:val="en-US"/>
         </w:rPr>
-        <w:t xml:space="preserve">typ_postele, </w:t>
-      </w:r>
-      <w:r>
-        <w:rPr>
-          <w:lang w:val="en-US"/>
-        </w:rPr>
-        <w:t>vlastnost</w:t>
-      </w:r>
-      <w:r>
-        <w:rPr>
-          <w:lang w:val="en-US"/>
-        </w:rPr>
-        <w:t>_izba_</w:t>
-      </w:r>
-      <w:r>
-        <w:rPr>
-          <w:lang w:val="en-US"/>
-        </w:rPr>
-        <w:t>1</w:t>
-      </w:r>
-      <w:r>
-        <w:rPr>
-          <w:lang w:val="en-US"/>
-        </w:rPr>
-        <w:t xml:space="preserve">, </w:t>
-      </w:r>
-      <w:r>
-        <w:rPr>
-          <w:lang w:val="en-US"/>
-        </w:rPr>
-        <w:t>vlastnost</w:t>
-      </w:r>
-      <w:r>
-        <w:rPr>
-          <w:lang w:val="en-US"/>
-        </w:rPr>
-        <w:t>_izba_</w:t>
-      </w:r>
-      <w:r>
-        <w:rPr>
-          <w:lang w:val="en-US"/>
-        </w:rPr>
-        <w:t>2, vlastnost</w:t>
-      </w:r>
-      <w:r>
-        <w:rPr>
-          <w:lang w:val="en-US"/>
-        </w:rPr>
-        <w:t>_izba_</w:t>
-      </w:r>
-      <w:r>
-        <w:rPr>
-          <w:lang w:val="en-US"/>
-        </w:rPr>
-        <w:t>3</w:t>
-      </w:r>
-      <w:r>
-        <w:rPr>
-          <w:lang w:val="en-US"/>
-        </w:rPr>
-        <w:t>, zahrna, nezahrna,</w:t>
-      </w:r>
-      <w:r>
-        <w:rPr>
-          <w:lang w:val="en-US"/>
-        </w:rPr>
-        <w:t xml:space="preserve"> </w:t>
-      </w:r>
-    </w:p>
-    <w:p>
-      <w:pPr>
-        <w:rPr>
-          <w:lang w:val="en-US"/>
-        </w:rPr>
-      </w:pPr>
-      <w:r>
-        <w:rPr>
-          <w:b/>
-          <w:i/>
-          <w:lang w:val="en-US"/>
-        </w:rPr>
-        <w:t>id_moznost_rezervacie1,</w:t>
-      </w:r>
-      <w:r>
-        <w:rPr>
-          <w:b/>
-          <w:i/>
-          <w:lang w:val="en-US"/>
-        </w:rPr>
-        <w:t xml:space="preserve"> </w:t>
-      </w:r>
-      <w:r>
-        <w:rPr>
-          <w:lang w:val="en-US"/>
-        </w:rPr>
-        <w:t xml:space="preserve">Max_poc_osob1,povodna_cena1, </w:t>
-      </w:r>
-      <w:r>
-        <w:rPr>
-          <w:lang w:val="en-US"/>
-        </w:rPr>
-        <w:t>vlastnost_izba_</w:t>
-      </w:r>
-      <w:r>
-        <w:rPr>
-          <w:lang w:val="en-US"/>
-        </w:rPr>
-        <w:t>3</w:t>
-      </w:r>
-      <w:r>
-        <w:rPr>
-          <w:lang w:val="en-US"/>
-        </w:rPr>
-        <w:t xml:space="preserve">1, </w:t>
-      </w:r>
-      <w:r>
-        <w:rPr>
-          <w:lang w:val="en-US"/>
-        </w:rPr>
-        <w:t>vlastnost_izba_</w:t>
-      </w:r>
-      <w:r>
-        <w:rPr>
-          <w:lang w:val="en-US"/>
-        </w:rPr>
-        <w:t>32</w:t>
-      </w:r>
-      <w:r>
-        <w:rPr>
-          <w:lang w:val="en-US"/>
-        </w:rPr>
-        <w:t xml:space="preserve">, </w:t>
-      </w:r>
-      <w:r>
-        <w:rPr>
-          <w:lang w:val="en-US"/>
-        </w:rPr>
-        <w:t>vlastnost_izba_</w:t>
-      </w:r>
-      <w:r>
-        <w:rPr>
-          <w:lang w:val="en-US"/>
-        </w:rPr>
-        <w:t>33</w:t>
-      </w:r>
-      <w:r>
-        <w:rPr>
-          <w:lang w:val="en-US"/>
-        </w:rPr>
-        <w:t>, pocet_izieb1</w:t>
-      </w:r>
-      <w:r>
-        <w:rPr>
-          <w:lang w:val="en-US"/>
-        </w:rPr>
-        <w:t>,</w:t>
-      </w:r>
-    </w:p>
-    <w:p>
-      <w:pPr>
-        <w:rPr>
-          <w:lang w:val="en-US"/>
-        </w:rPr>
-      </w:pPr>
-      <w:r>
-        <w:rPr>
-          <w:b/>
-          <w:i/>
-          <w:lang w:val="en-US"/>
-        </w:rPr>
-        <w:t>id_moznost_rezervacie2,</w:t>
-      </w:r>
-      <w:r>
-        <w:rPr>
-          <w:b/>
-          <w:i/>
-          <w:lang w:val="en-US"/>
-        </w:rPr>
-        <w:t xml:space="preserve"> </w:t>
-      </w:r>
-      <w:r>
-        <w:rPr>
-          <w:lang w:val="en-US"/>
-        </w:rPr>
         <w:t xml:space="preserve">Max_poc_osob2,povodna_cena2, denna_zlava2, genius_zlava2, </w:t>
       </w:r>
       <w:r>
         <w:rPr>
           <w:lang w:val="en-US"/>
         </w:rPr>
-        <w:t>vlastnost_izba_</w:t>
-      </w:r>
-      <w:r>
-        <w:rPr>
-          <w:lang w:val="en-US"/>
-        </w:rPr>
-        <w:t>41</w:t>
-      </w:r>
-      <w:r>
-        <w:rPr>
-          <w:lang w:val="en-US"/>
-        </w:rPr>
-        <w:t xml:space="preserve">, </w:t>
-      </w:r>
-      <w:r>
-        <w:rPr>
-          <w:lang w:val="en-US"/>
-        </w:rPr>
-        <w:t>vlastnost_izba_4</w:t>
-      </w:r>
-      <w:r>
-        <w:rPr>
-          <w:lang w:val="en-US"/>
-        </w:rPr>
-        <w:t>2</w:t>
+        <w:t>vlastnost_izba_41</w:t>
+      </w:r>
+      <w:r>
+        <w:rPr>
+          <w:lang w:val="en-US"/>
+        </w:rPr>
+        <w:t xml:space="preserve">, </w:t>
+      </w:r>
+      <w:r>
+        <w:rPr>
+          <w:lang w:val="en-US"/>
+        </w:rPr>
+        <w:t>vlastnost_izba_42</w:t>
       </w:r>
       <w:r>
         <w:rPr>
@@ -2118,6 +2003,1101 @@
         <w:t>)</w:t>
       </w:r>
     </w:p>
+    <w:p>
+      <w:pPr>
+        <w:rPr>
+          <w:rFonts w:cstheme="minorHAnsi"/>
+          <w:b/>
+          <w:i/>
+          <w:sz w:val="24"/>
+          <w:szCs w:val="24"/>
+          <w:lang w:val="en-US"/>
+        </w:rPr>
+      </w:pPr>
+      <w:r>
+        <w:rPr>
+          <w:rFonts w:cstheme="minorHAnsi"/>
+          <w:b/>
+          <w:i/>
+          <w:sz w:val="24"/>
+          <w:szCs w:val="24"/>
+          <w:lang w:val="en-US"/>
+        </w:rPr>
+        <w:t>R: (</w:t>
+      </w:r>
+    </w:p>
+    <w:p>
+      <w:pPr>
+        <w:rPr>
+          <w:b/>
+          <w:i/>
+          <w:lang w:val="en-US"/>
+        </w:rPr>
+      </w:pPr>
+      <w:r>
+        <w:rPr>
+          <w:b/>
+          <w:i/>
+          <w:lang w:val="en-US"/>
+        </w:rPr>
+        <w:t>id_ponuka1</w:t>
+      </w:r>
+      <w:r>
+        <w:rPr>
+          <w:b/>
+          <w:i/>
+          <w:lang w:val="en-US"/>
+        </w:rPr>
+        <w:t xml:space="preserve"> – </w:t>
+      </w:r>
+      <w:r>
+        <w:rPr>
+          <w:lang w:val="en-US"/>
+        </w:rPr>
+        <w:t>identifikačný kľúč pre ponuku</w:t>
+      </w:r>
+      <w:r>
+        <w:rPr>
+          <w:b/>
+          <w:i/>
+          <w:lang w:val="en-US"/>
+        </w:rPr>
+        <w:t>,</w:t>
+      </w:r>
+    </w:p>
+    <w:p>
+      <w:pPr>
+        <w:rPr>
+          <w:lang w:val="en-US"/>
+        </w:rPr>
+      </w:pPr>
+      <w:r>
+        <w:rPr>
+          <w:lang w:val="en-US"/>
+        </w:rPr>
+        <w:t>nazov1</w:t>
+      </w:r>
+      <w:r>
+        <w:rPr>
+          <w:lang w:val="en-US"/>
+        </w:rPr>
+        <w:t xml:space="preserve"> – názov hotela</w:t>
+      </w:r>
+      <w:r>
+        <w:rPr>
+          <w:lang w:val="en-US"/>
+        </w:rPr>
+        <w:t xml:space="preserve">, </w:t>
+      </w:r>
+    </w:p>
+    <w:p>
+      <w:pPr>
+        <w:rPr>
+          <w:lang w:val="en-US"/>
+        </w:rPr>
+      </w:pPr>
+      <w:r>
+        <w:rPr>
+          <w:lang w:val="en-US"/>
+        </w:rPr>
+        <w:t>mesto1</w:t>
+      </w:r>
+      <w:r>
+        <w:rPr>
+          <w:lang w:val="en-US"/>
+        </w:rPr>
+        <w:t xml:space="preserve"> – mesto hotela</w:t>
+      </w:r>
+      <w:r>
+        <w:rPr>
+          <w:lang w:val="en-US"/>
+        </w:rPr>
+        <w:t xml:space="preserve">, </w:t>
+      </w:r>
+    </w:p>
+    <w:p>
+      <w:pPr>
+        <w:rPr>
+          <w:lang w:val="en-US"/>
+        </w:rPr>
+      </w:pPr>
+      <w:r>
+        <w:rPr>
+          <w:lang w:val="en-US"/>
+        </w:rPr>
+        <w:t>krajina1</w:t>
+      </w:r>
+      <w:r>
+        <w:rPr>
+          <w:lang w:val="en-US"/>
+        </w:rPr>
+        <w:t xml:space="preserve"> – Krajina hotela</w:t>
+      </w:r>
+      <w:r>
+        <w:rPr>
+          <w:lang w:val="en-US"/>
+        </w:rPr>
+        <w:t xml:space="preserve">, </w:t>
+      </w:r>
+    </w:p>
+    <w:p>
+      <w:pPr>
+        <w:rPr>
+          <w:lang w:val="en-US"/>
+        </w:rPr>
+      </w:pPr>
+      <w:r>
+        <w:rPr>
+          <w:lang w:val="en-US"/>
+        </w:rPr>
+        <w:t>vyznamne_miesto1</w:t>
+      </w:r>
+      <w:r>
+        <w:rPr>
+          <w:lang w:val="en-US"/>
+        </w:rPr>
+        <w:t xml:space="preserve"> – najbližšia stanica</w:t>
+      </w:r>
+      <w:r>
+        <w:rPr>
+          <w:lang w:val="en-US"/>
+        </w:rPr>
+        <w:t xml:space="preserve">, </w:t>
+      </w:r>
+    </w:p>
+    <w:p>
+      <w:pPr>
+        <w:rPr>
+          <w:lang w:val="en-US"/>
+        </w:rPr>
+      </w:pPr>
+      <w:r>
+        <w:rPr>
+          <w:lang w:val="en-US"/>
+        </w:rPr>
+        <w:t>hodnotenie1</w:t>
+      </w:r>
+      <w:r>
+        <w:rPr>
+          <w:lang w:val="en-US"/>
+        </w:rPr>
+        <w:t xml:space="preserve"> – hodnotenie zákazníkov</w:t>
+      </w:r>
+      <w:r>
+        <w:rPr>
+          <w:lang w:val="en-US"/>
+        </w:rPr>
+        <w:t xml:space="preserve">, </w:t>
+      </w:r>
+    </w:p>
+    <w:p>
+      <w:pPr>
+        <w:rPr>
+          <w:lang w:val="en-US"/>
+        </w:rPr>
+      </w:pPr>
+      <w:r>
+        <w:rPr>
+          <w:lang w:val="en-US"/>
+        </w:rPr>
+        <w:t>pocet_videni1</w:t>
+      </w:r>
+      <w:r>
+        <w:rPr>
+          <w:lang w:val="en-US"/>
+        </w:rPr>
+        <w:t xml:space="preserve"> – počet vi</w:t>
+      </w:r>
+      <w:bookmarkStart w:id="1" w:name="_GoBack"/>
+      <w:bookmarkEnd w:id="1"/>
+      <w:r>
+        <w:rPr>
+          <w:lang w:val="en-US"/>
+        </w:rPr>
+        <w:t>dení danej ponuky</w:t>
+      </w:r>
+      <w:r>
+        <w:rPr>
+          <w:lang w:val="en-US"/>
+        </w:rPr>
+        <w:t xml:space="preserve">, </w:t>
+      </w:r>
+    </w:p>
+    <w:p>
+      <w:pPr>
+        <w:rPr>
+          <w:lang w:val="en-US"/>
+        </w:rPr>
+      </w:pPr>
+      <w:r>
+        <w:rPr>
+          <w:lang w:val="en-US"/>
+        </w:rPr>
+        <w:t>vlastnost_izba_11</w:t>
+      </w:r>
+      <w:r>
+        <w:rPr>
+          <w:lang w:val="en-US"/>
+        </w:rPr>
+        <w:t xml:space="preserve">, </w:t>
+      </w:r>
+      <w:r>
+        <w:rPr>
+          <w:lang w:val="en-US"/>
+        </w:rPr>
+        <w:t>vlastnost_izba_12</w:t>
+      </w:r>
+      <w:r>
+        <w:rPr>
+          <w:lang w:val="en-US"/>
+        </w:rPr>
+        <w:t xml:space="preserve"> – vlastnosti izieb</w:t>
+      </w:r>
+      <w:r>
+        <w:rPr>
+          <w:lang w:val="en-US"/>
+        </w:rPr>
+        <w:t xml:space="preserve">, </w:t>
+      </w:r>
+    </w:p>
+    <w:p>
+      <w:pPr>
+        <w:rPr>
+          <w:lang w:val="en-US"/>
+        </w:rPr>
+      </w:pPr>
+      <w:r>
+        <w:rPr>
+          <w:lang w:val="en-US"/>
+        </w:rPr>
+        <w:t>genius_zlava1</w:t>
+      </w:r>
+      <w:r>
+        <w:rPr>
+          <w:lang w:val="en-US"/>
+        </w:rPr>
+        <w:t xml:space="preserve"> - zľava</w:t>
+      </w:r>
+      <w:r>
+        <w:rPr>
+          <w:lang w:val="en-US"/>
+        </w:rPr>
+        <w:t xml:space="preserve">, </w:t>
+      </w:r>
+    </w:p>
+    <w:p>
+      <w:pPr>
+        <w:rPr>
+          <w:lang w:val="en-US"/>
+        </w:rPr>
+      </w:pPr>
+      <w:r>
+        <w:rPr>
+          <w:lang w:val="en-US"/>
+        </w:rPr>
+        <w:t>typ_izby1</w:t>
+      </w:r>
+      <w:r>
+        <w:rPr>
+          <w:lang w:val="en-US"/>
+        </w:rPr>
+        <w:t xml:space="preserve"> – typ izby</w:t>
+      </w:r>
+      <w:r>
+        <w:rPr>
+          <w:lang w:val="en-US"/>
+        </w:rPr>
+        <w:t xml:space="preserve">, </w:t>
+      </w:r>
+    </w:p>
+    <w:p>
+      <w:pPr>
+        <w:rPr>
+          <w:lang w:val="en-US"/>
+        </w:rPr>
+      </w:pPr>
+      <w:r>
+        <w:rPr>
+          <w:lang w:val="en-US"/>
+        </w:rPr>
+        <w:t>zakladna_suma1</w:t>
+      </w:r>
+      <w:r>
+        <w:rPr>
+          <w:lang w:val="en-US"/>
+        </w:rPr>
+        <w:t xml:space="preserve"> – základná suma</w:t>
+      </w:r>
+      <w:r>
+        <w:rPr>
+          <w:lang w:val="en-US"/>
+        </w:rPr>
+        <w:t xml:space="preserve">, </w:t>
+      </w:r>
+    </w:p>
+    <w:p>
+      <w:pPr>
+        <w:rPr>
+          <w:lang w:val="en-US"/>
+        </w:rPr>
+      </w:pPr>
+      <w:r>
+        <w:rPr>
+          <w:lang w:val="en-US"/>
+        </w:rPr>
+        <w:t>zlava</w:t>
+      </w:r>
+      <w:r>
+        <w:rPr>
+          <w:lang w:val="en-US"/>
+        </w:rPr>
+        <w:t>1</w:t>
+      </w:r>
+      <w:r>
+        <w:rPr>
+          <w:lang w:val="en-US"/>
+        </w:rPr>
+        <w:t xml:space="preserve"> – zľava, ktorú si môže uplatniť</w:t>
+      </w:r>
+      <w:r>
+        <w:rPr>
+          <w:lang w:val="en-US"/>
+        </w:rPr>
+        <w:t xml:space="preserve">, </w:t>
+      </w:r>
+    </w:p>
+    <w:p>
+      <w:pPr>
+        <w:rPr>
+          <w:lang w:val="en-US"/>
+        </w:rPr>
+      </w:pPr>
+      <w:r>
+        <w:rPr>
+          <w:lang w:val="en-US"/>
+        </w:rPr>
+        <w:lastRenderedPageBreak/>
+        <w:t>ranajky1</w:t>
+      </w:r>
+      <w:r>
+        <w:rPr>
+          <w:lang w:val="en-US"/>
+        </w:rPr>
+        <w:t xml:space="preserve"> – ponuka raňajok</w:t>
+      </w:r>
+      <w:r>
+        <w:rPr>
+          <w:lang w:val="en-US"/>
+        </w:rPr>
+        <w:t xml:space="preserve">, </w:t>
+      </w:r>
+    </w:p>
+    <w:p>
+      <w:pPr>
+        <w:rPr>
+          <w:b/>
+          <w:i/>
+          <w:lang w:val="en-US"/>
+        </w:rPr>
+      </w:pPr>
+      <w:r>
+        <w:rPr>
+          <w:lang w:val="en-US"/>
+        </w:rPr>
+        <w:t>obrazok1</w:t>
+      </w:r>
+      <w:r>
+        <w:rPr>
+          <w:lang w:val="en-US"/>
+        </w:rPr>
+        <w:t xml:space="preserve"> – obrázok pri ponuke</w:t>
+      </w:r>
+    </w:p>
+    <w:p>
+      <w:pPr>
+        <w:rPr>
+          <w:lang w:val="en-US"/>
+        </w:rPr>
+      </w:pPr>
+      <w:r>
+        <w:rPr>
+          <w:b/>
+          <w:i/>
+          <w:lang w:val="en-US"/>
+        </w:rPr>
+        <w:t>id_hotel</w:t>
+      </w:r>
+      <w:r>
+        <w:rPr>
+          <w:b/>
+          <w:i/>
+          <w:lang w:val="en-US"/>
+        </w:rPr>
+        <w:t xml:space="preserve"> – </w:t>
+      </w:r>
+      <w:r>
+        <w:rPr>
+          <w:lang w:val="en-US"/>
+        </w:rPr>
+        <w:t>identifikačný kľúč pre hotel</w:t>
+      </w:r>
+      <w:r>
+        <w:rPr>
+          <w:b/>
+          <w:i/>
+          <w:lang w:val="en-US"/>
+        </w:rPr>
+        <w:t>,</w:t>
+      </w:r>
+      <w:r>
+        <w:rPr>
+          <w:lang w:val="en-US"/>
+        </w:rPr>
+        <w:t xml:space="preserve"> </w:t>
+      </w:r>
+    </w:p>
+    <w:p>
+      <w:pPr>
+        <w:rPr>
+          <w:lang w:val="en-US"/>
+        </w:rPr>
+      </w:pPr>
+      <w:r>
+        <w:rPr>
+          <w:lang w:val="en-US"/>
+        </w:rPr>
+        <w:t>nazov</w:t>
+      </w:r>
+      <w:r>
+        <w:rPr>
+          <w:lang w:val="en-US"/>
+        </w:rPr>
+        <w:t xml:space="preserve"> – názov hotela</w:t>
+      </w:r>
+      <w:r>
+        <w:rPr>
+          <w:lang w:val="en-US"/>
+        </w:rPr>
+        <w:t xml:space="preserve">, </w:t>
+      </w:r>
+    </w:p>
+    <w:p>
+      <w:pPr>
+        <w:rPr>
+          <w:lang w:val="en-US"/>
+        </w:rPr>
+      </w:pPr>
+      <w:r>
+        <w:rPr>
+          <w:lang w:val="en-US"/>
+        </w:rPr>
+        <w:t>darcekovy_poukaz</w:t>
+      </w:r>
+      <w:r>
+        <w:rPr>
+          <w:lang w:val="en-US"/>
+        </w:rPr>
+        <w:t xml:space="preserve"> – uplatnenie darčekového poukazu</w:t>
+      </w:r>
+      <w:r>
+        <w:rPr>
+          <w:lang w:val="en-US"/>
+        </w:rPr>
+        <w:t xml:space="preserve">, </w:t>
+      </w:r>
+    </w:p>
+    <w:p>
+      <w:pPr>
+        <w:rPr>
+          <w:lang w:val="en-US"/>
+        </w:rPr>
+      </w:pPr>
+      <w:r>
+        <w:rPr>
+          <w:lang w:val="en-US"/>
+        </w:rPr>
+        <w:t>ulica</w:t>
+      </w:r>
+      <w:r>
+        <w:rPr>
+          <w:lang w:val="en-US"/>
+        </w:rPr>
+        <w:t xml:space="preserve"> – ulica hotela</w:t>
+      </w:r>
+      <w:r>
+        <w:rPr>
+          <w:lang w:val="en-US"/>
+        </w:rPr>
+        <w:t xml:space="preserve">, </w:t>
+      </w:r>
+    </w:p>
+    <w:p>
+      <w:pPr>
+        <w:rPr>
+          <w:lang w:val="en-US"/>
+        </w:rPr>
+      </w:pPr>
+      <w:r>
+        <w:rPr>
+          <w:lang w:val="en-US"/>
+        </w:rPr>
+        <w:t>cislo_domu</w:t>
+      </w:r>
+      <w:r>
+        <w:rPr>
+          <w:lang w:val="en-US"/>
+        </w:rPr>
+        <w:t xml:space="preserve"> – číslo hotela</w:t>
+      </w:r>
+      <w:r>
+        <w:rPr>
+          <w:lang w:val="en-US"/>
+        </w:rPr>
+        <w:t xml:space="preserve">,  </w:t>
+      </w:r>
+    </w:p>
+    <w:p>
+      <w:pPr>
+        <w:rPr>
+          <w:lang w:val="en-US"/>
+        </w:rPr>
+      </w:pPr>
+      <w:r>
+        <w:rPr>
+          <w:lang w:val="en-US"/>
+        </w:rPr>
+        <w:t>cast_mesta</w:t>
+      </w:r>
+      <w:r>
+        <w:rPr>
+          <w:lang w:val="en-US"/>
+        </w:rPr>
+        <w:t xml:space="preserve"> – časť mesta na ktorej sa hotel nachádza</w:t>
+      </w:r>
+      <w:r>
+        <w:rPr>
+          <w:lang w:val="en-US"/>
+        </w:rPr>
+        <w:t xml:space="preserve">, </w:t>
+      </w:r>
+    </w:p>
+    <w:p>
+      <w:pPr>
+        <w:rPr>
+          <w:lang w:val="en-US"/>
+        </w:rPr>
+      </w:pPr>
+      <w:r>
+        <w:rPr>
+          <w:lang w:val="en-US"/>
+        </w:rPr>
+        <w:t xml:space="preserve"> psc</w:t>
+      </w:r>
+      <w:r>
+        <w:rPr>
+          <w:lang w:val="en-US"/>
+        </w:rPr>
+        <w:t xml:space="preserve"> - PSČ</w:t>
+      </w:r>
+      <w:r>
+        <w:rPr>
+          <w:lang w:val="en-US"/>
+        </w:rPr>
+        <w:t xml:space="preserve"> </w:t>
+      </w:r>
+      <w:r>
+        <w:rPr>
+          <w:lang w:val="en-US"/>
+        </w:rPr>
+        <w:t>mesta</w:t>
+      </w:r>
+      <w:r>
+        <w:rPr>
+          <w:lang w:val="en-US"/>
+        </w:rPr>
+        <w:t xml:space="preserve">, </w:t>
+      </w:r>
+    </w:p>
+    <w:p>
+      <w:pPr>
+        <w:rPr>
+          <w:lang w:val="en-US"/>
+        </w:rPr>
+      </w:pPr>
+      <w:r>
+        <w:rPr>
+          <w:lang w:val="en-US"/>
+        </w:rPr>
+        <w:t>mesto</w:t>
+      </w:r>
+      <w:r>
+        <w:rPr>
+          <w:lang w:val="en-US"/>
+        </w:rPr>
+        <w:t xml:space="preserve"> – mesto v ktorom sa hotel nachádza</w:t>
+      </w:r>
+      <w:r>
+        <w:rPr>
+          <w:lang w:val="en-US"/>
+        </w:rPr>
+        <w:t xml:space="preserve">,  </w:t>
+      </w:r>
+    </w:p>
+    <w:p>
+      <w:pPr>
+        <w:rPr>
+          <w:lang w:val="en-US"/>
+        </w:rPr>
+      </w:pPr>
+      <w:r>
+        <w:rPr>
+          <w:lang w:val="en-US"/>
+        </w:rPr>
+        <w:t>Krajina – Krajina v ktorom sa mesto nachádza</w:t>
+      </w:r>
+      <w:r>
+        <w:rPr>
+          <w:lang w:val="en-US"/>
+        </w:rPr>
+        <w:t xml:space="preserve">, </w:t>
+      </w:r>
+    </w:p>
+    <w:p>
+      <w:pPr>
+        <w:rPr>
+          <w:lang w:val="en-US"/>
+        </w:rPr>
+      </w:pPr>
+      <w:r>
+        <w:rPr>
+          <w:lang w:val="en-US"/>
+        </w:rPr>
+        <w:t>vlastnost_hotel_1</w:t>
+      </w:r>
+      <w:r>
+        <w:rPr>
+          <w:lang w:val="en-US"/>
+        </w:rPr>
+        <w:t xml:space="preserve">, </w:t>
+      </w:r>
+      <w:r>
+        <w:rPr>
+          <w:lang w:val="en-US"/>
+        </w:rPr>
+        <w:t>vlastnost_hotel_2</w:t>
+      </w:r>
+      <w:r>
+        <w:rPr>
+          <w:lang w:val="en-US"/>
+        </w:rPr>
+        <w:t xml:space="preserve">, , </w:t>
+      </w:r>
+      <w:r>
+        <w:rPr>
+          <w:lang w:val="en-US"/>
+        </w:rPr>
+        <w:t>vlastnost_hotel_3</w:t>
+      </w:r>
+      <w:r>
+        <w:rPr>
+          <w:lang w:val="en-US"/>
+        </w:rPr>
+        <w:t xml:space="preserve">, , </w:t>
+      </w:r>
+      <w:r>
+        <w:rPr>
+          <w:lang w:val="en-US"/>
+        </w:rPr>
+        <w:t>vlastnost_hotel_4</w:t>
+      </w:r>
+      <w:r>
+        <w:rPr>
+          <w:lang w:val="en-US"/>
+        </w:rPr>
+        <w:t xml:space="preserve">, , </w:t>
+      </w:r>
+      <w:r>
+        <w:rPr>
+          <w:lang w:val="en-US"/>
+        </w:rPr>
+        <w:t>vlastnost_hotel_5</w:t>
+      </w:r>
+      <w:r>
+        <w:rPr>
+          <w:lang w:val="en-US"/>
+        </w:rPr>
+        <w:t xml:space="preserve">, , </w:t>
+      </w:r>
+      <w:r>
+        <w:rPr>
+          <w:lang w:val="en-US"/>
+        </w:rPr>
+        <w:t>vlastnost_hotel_6</w:t>
+      </w:r>
+      <w:r>
+        <w:rPr>
+          <w:lang w:val="en-US"/>
+        </w:rPr>
+        <w:t xml:space="preserve"> – ponuky a služby hotela</w:t>
+      </w:r>
+      <w:r>
+        <w:rPr>
+          <w:lang w:val="en-US"/>
+        </w:rPr>
+        <w:t>,</w:t>
+      </w:r>
+    </w:p>
+    <w:p>
+      <w:pPr>
+        <w:rPr>
+          <w:lang w:val="en-US"/>
+        </w:rPr>
+      </w:pPr>
+      <w:r>
+        <w:rPr>
+          <w:b/>
+          <w:i/>
+          <w:lang w:val="en-US"/>
+        </w:rPr>
+        <w:t>id_</w:t>
+      </w:r>
+      <w:r>
+        <w:rPr>
+          <w:b/>
+          <w:i/>
+          <w:lang w:val="en-US"/>
+        </w:rPr>
+        <w:t>rezervacia</w:t>
+      </w:r>
+      <w:r>
+        <w:rPr>
+          <w:b/>
+          <w:i/>
+          <w:lang w:val="en-US"/>
+        </w:rPr>
+        <w:t xml:space="preserve"> </w:t>
+      </w:r>
+      <w:r>
+        <w:rPr>
+          <w:lang w:val="en-US"/>
+        </w:rPr>
+        <w:t>– identifikačný kľúč pre rezerváciu</w:t>
+      </w:r>
+      <w:r>
+        <w:rPr>
+          <w:b/>
+          <w:i/>
+          <w:lang w:val="en-US"/>
+        </w:rPr>
+        <w:t>,</w:t>
+      </w:r>
+      <w:r>
+        <w:rPr>
+          <w:lang w:val="en-US"/>
+        </w:rPr>
+        <w:t xml:space="preserve"> </w:t>
+      </w:r>
+    </w:p>
+    <w:p>
+      <w:pPr>
+        <w:rPr>
+          <w:lang w:val="en-US"/>
+        </w:rPr>
+      </w:pPr>
+      <w:r>
+        <w:rPr>
+          <w:lang w:val="en-US"/>
+        </w:rPr>
+        <w:t>datum_od</w:t>
+      </w:r>
+      <w:r>
+        <w:rPr>
+          <w:lang w:val="en-US"/>
+        </w:rPr>
+        <w:t xml:space="preserve"> – datum začiatku rezervácie</w:t>
+      </w:r>
+      <w:r>
+        <w:rPr>
+          <w:lang w:val="en-US"/>
+        </w:rPr>
+        <w:t xml:space="preserve">, </w:t>
+      </w:r>
+    </w:p>
+    <w:p>
+      <w:pPr>
+        <w:rPr>
+          <w:lang w:val="en-US"/>
+        </w:rPr>
+      </w:pPr>
+      <w:r>
+        <w:rPr>
+          <w:lang w:val="en-US"/>
+        </w:rPr>
+        <w:t>datum_do</w:t>
+      </w:r>
+      <w:r>
+        <w:rPr>
+          <w:lang w:val="en-US"/>
+        </w:rPr>
+        <w:t xml:space="preserve"> – datum konca rezervácie</w:t>
+      </w:r>
+      <w:r>
+        <w:rPr>
+          <w:lang w:val="en-US"/>
+        </w:rPr>
+        <w:t xml:space="preserve">, </w:t>
+      </w:r>
+    </w:p>
+    <w:p>
+      <w:pPr>
+        <w:rPr>
+          <w:lang w:val="en-US"/>
+        </w:rPr>
+      </w:pPr>
+      <w:r>
+        <w:rPr>
+          <w:lang w:val="en-US"/>
+        </w:rPr>
+        <w:t>pocet_dospelych</w:t>
+      </w:r>
+      <w:r>
+        <w:rPr>
+          <w:lang w:val="en-US"/>
+        </w:rPr>
+        <w:t xml:space="preserve"> – počet dospelých osôb rezervácie</w:t>
+      </w:r>
+      <w:r>
+        <w:rPr>
+          <w:lang w:val="en-US"/>
+        </w:rPr>
+        <w:t xml:space="preserve">, </w:t>
+      </w:r>
+    </w:p>
+    <w:p>
+      <w:pPr>
+        <w:rPr>
+          <w:lang w:val="en-US"/>
+        </w:rPr>
+      </w:pPr>
+      <w:r>
+        <w:rPr>
+          <w:lang w:val="en-US"/>
+        </w:rPr>
+        <w:t>pocet_deti</w:t>
+      </w:r>
+      <w:r>
+        <w:rPr>
+          <w:lang w:val="en-US"/>
+        </w:rPr>
+        <w:t xml:space="preserve"> – počet detí rezervácie</w:t>
+      </w:r>
+      <w:r>
+        <w:rPr>
+          <w:lang w:val="en-US"/>
+        </w:rPr>
+        <w:t xml:space="preserve">, </w:t>
+      </w:r>
+    </w:p>
+    <w:p>
+      <w:pPr>
+        <w:rPr>
+          <w:lang w:val="en-US"/>
+        </w:rPr>
+      </w:pPr>
+      <w:r>
+        <w:rPr>
+          <w:lang w:val="en-US"/>
+        </w:rPr>
+        <w:t>typ_izby</w:t>
+      </w:r>
+      <w:r>
+        <w:rPr>
+          <w:lang w:val="en-US"/>
+        </w:rPr>
+        <w:t xml:space="preserve"> – typ rezervovanej izby</w:t>
+      </w:r>
+      <w:r>
+        <w:rPr>
+          <w:lang w:val="en-US"/>
+        </w:rPr>
+        <w:t xml:space="preserve">, </w:t>
+      </w:r>
+    </w:p>
+    <w:p>
+      <w:pPr>
+        <w:rPr>
+          <w:lang w:val="en-US"/>
+        </w:rPr>
+      </w:pPr>
+      <w:r>
+        <w:rPr>
+          <w:lang w:val="en-US"/>
+        </w:rPr>
+        <w:t>max_poc_osob</w:t>
+      </w:r>
+      <w:r>
+        <w:rPr>
+          <w:lang w:val="en-US"/>
+        </w:rPr>
+        <w:t xml:space="preserve"> – kapacita izby</w:t>
+      </w:r>
+      <w:r>
+        <w:rPr>
+          <w:lang w:val="en-US"/>
+        </w:rPr>
+        <w:t xml:space="preserve">, </w:t>
+      </w:r>
+    </w:p>
+    <w:p>
+      <w:pPr>
+        <w:rPr>
+          <w:lang w:val="en-US"/>
+        </w:rPr>
+      </w:pPr>
+      <w:r>
+        <w:rPr>
+          <w:lang w:val="en-US"/>
+        </w:rPr>
+        <w:t>aktualna_cena</w:t>
+      </w:r>
+      <w:r>
+        <w:rPr>
+          <w:lang w:val="en-US"/>
+        </w:rPr>
+        <w:t xml:space="preserve"> – cena rezervácie</w:t>
+      </w:r>
+      <w:r>
+        <w:rPr>
+          <w:lang w:val="en-US"/>
+        </w:rPr>
+        <w:t xml:space="preserve">, </w:t>
+      </w:r>
+    </w:p>
+    <w:p>
+      <w:pPr>
+        <w:rPr>
+          <w:lang w:val="en-US"/>
+        </w:rPr>
+      </w:pPr>
+      <w:r>
+        <w:rPr>
+          <w:lang w:val="en-US"/>
+        </w:rPr>
+        <w:t>pocet_izieb</w:t>
+      </w:r>
+      <w:r>
+        <w:rPr>
+          <w:lang w:val="en-US"/>
+        </w:rPr>
+        <w:t xml:space="preserve"> – počet rezervovaných izieb</w:t>
+      </w:r>
+      <w:r>
+        <w:rPr>
+          <w:lang w:val="en-US"/>
+        </w:rPr>
+        <w:t xml:space="preserve">, </w:t>
+      </w:r>
+    </w:p>
+    <w:p>
+      <w:pPr>
+        <w:rPr>
+          <w:lang w:val="en-US"/>
+        </w:rPr>
+      </w:pPr>
+      <w:r>
+        <w:rPr>
+          <w:lang w:val="en-US"/>
+        </w:rPr>
+        <w:t>typ_postele</w:t>
+      </w:r>
+      <w:r>
+        <w:rPr>
+          <w:lang w:val="en-US"/>
+        </w:rPr>
+        <w:t xml:space="preserve"> – typ postelí na izbe</w:t>
+      </w:r>
+      <w:r>
+        <w:rPr>
+          <w:lang w:val="en-US"/>
+        </w:rPr>
+        <w:t xml:space="preserve">, </w:t>
+      </w:r>
+    </w:p>
+    <w:p>
+      <w:pPr>
+        <w:rPr>
+          <w:lang w:val="en-US"/>
+        </w:rPr>
+      </w:pPr>
+      <w:r>
+        <w:rPr>
+          <w:lang w:val="en-US"/>
+        </w:rPr>
+        <w:t>vlastnost_izba_1</w:t>
+      </w:r>
+      <w:r>
+        <w:rPr>
+          <w:lang w:val="en-US"/>
+        </w:rPr>
+        <w:t xml:space="preserve">, </w:t>
+      </w:r>
+      <w:r>
+        <w:rPr>
+          <w:lang w:val="en-US"/>
+        </w:rPr>
+        <w:t>vlastnost_izba_2, vlastnost_izba_3</w:t>
+      </w:r>
+      <w:r>
+        <w:rPr>
+          <w:lang w:val="en-US"/>
+        </w:rPr>
+        <w:t>, zahrna, nezahrna</w:t>
+      </w:r>
+      <w:r>
+        <w:rPr>
+          <w:lang w:val="en-US"/>
+        </w:rPr>
+        <w:t xml:space="preserve"> – vlastnosti izby</w:t>
+      </w:r>
+      <w:r>
+        <w:rPr>
+          <w:lang w:val="en-US"/>
+        </w:rPr>
+        <w:t>,</w:t>
+      </w:r>
+      <w:r>
+        <w:rPr>
+          <w:lang w:val="en-US"/>
+        </w:rPr>
+        <w:t xml:space="preserve"> </w:t>
+      </w:r>
+    </w:p>
+    <w:p>
+      <w:pPr>
+        <w:rPr>
+          <w:lang w:val="en-US"/>
+        </w:rPr>
+      </w:pPr>
+      <w:r>
+        <w:rPr>
+          <w:rFonts w:cstheme="minorHAnsi"/>
+          <w:b/>
+          <w:i/>
+          <w:sz w:val="24"/>
+          <w:szCs w:val="24"/>
+          <w:lang w:val="en-US"/>
+        </w:rPr>
+        <w:t>)</w:t>
+      </w:r>
+    </w:p>
+    <w:p>
+      <w:pPr>
+        <w:rPr>
+          <w:lang w:val="en-US"/>
+        </w:rPr>
+      </w:pPr>
+    </w:p>
+    <w:bookmarkEnd w:id="0"/>
     <w:p/>
     <w:sectPr>
       <w:pgSz w:w="12240" w:h="15840"/>
@@ -2130,8 +3110,8 @@
 </file>
 
 <file path=word/numbering.xml><?xml version="1.0" encoding="utf-8"?>
-<w:numbering xmlns:wpc="http://schemas.microsoft.com/office/word/2010/wordprocessingCanvas" xmlns:mc="http://schemas.openxmlformats.org/markup-compatibility/2006" xmlns:o="urn:schemas-microsoft-com:office:office" xmlns:r="http://schemas.openxmlformats.org/officeDocument/2006/relationships" xmlns:m="http://schemas.openxmlformats.org/officeDocument/2006/math" xmlns:v="urn:schemas-microsoft-com:vml" xmlns:wp14="http://schemas.microsoft.com/office/word/2010/wordprocessingDrawing" xmlns:wp="http://schemas.openxmlformats.org/drawingml/2006/wordprocessingDrawing" xmlns:w10="urn:schemas-microsoft-com:office:word" xmlns:w="http://schemas.openxmlformats.org/wordprocessingml/2006/main" xmlns:w14="http://schemas.microsoft.com/office/word/2010/wordml" xmlns:w15="http://schemas.microsoft.com/office/word/2012/wordml" xmlns:wpg="http://schemas.microsoft.com/office/word/2010/wordprocessingGroup" xmlns:wpi="http://schemas.microsoft.com/office/word/2010/wordprocessingInk" xmlns:wne="http://schemas.microsoft.com/office/word/2006/wordml" xmlns:wps="http://schemas.microsoft.com/office/word/2010/wordprocessingShape" mc:Ignorable="w14 w15 wp14">
-  <w:abstractNum w:abstractNumId="0">
+<w:numbering xmlns:wpc="http://schemas.microsoft.com/office/word/2010/wordprocessingCanvas" xmlns:cx="http://schemas.microsoft.com/office/drawing/2014/chartex" xmlns:cx1="http://schemas.microsoft.com/office/drawing/2015/9/8/chartex" xmlns:cx2="http://schemas.microsoft.com/office/drawing/2015/10/21/chartex" xmlns:cx3="http://schemas.microsoft.com/office/drawing/2016/5/9/chartex" xmlns:cx4="http://schemas.microsoft.com/office/drawing/2016/5/10/chartex" xmlns:cx5="http://schemas.microsoft.com/office/drawing/2016/5/11/chartex" xmlns:cx6="http://schemas.microsoft.com/office/drawing/2016/5/12/chartex" xmlns:cx7="http://schemas.microsoft.com/office/drawing/2016/5/13/chartex" xmlns:cx8="http://schemas.microsoft.com/office/drawing/2016/5/14/chartex" xmlns:mc="http://schemas.openxmlformats.org/markup-compatibility/2006" xmlns:o="urn:schemas-microsoft-com:office:office" xmlns:r="http://schemas.openxmlformats.org/officeDocument/2006/relationships" xmlns:m="http://schemas.openxmlformats.org/officeDocument/2006/math" xmlns:v="urn:schemas-microsoft-com:vml" xmlns:wp14="http://schemas.microsoft.com/office/word/2010/wordprocessingDrawing" xmlns:wp="http://schemas.openxmlformats.org/drawingml/2006/wordprocessingDrawing" xmlns:w10="urn:schemas-microsoft-com:office:word" xmlns:w="http://schemas.openxmlformats.org/wordprocessingml/2006/main" xmlns:w14="http://schemas.microsoft.com/office/word/2010/wordml" xmlns:w15="http://schemas.microsoft.com/office/word/2012/wordml" xmlns:w16se="http://schemas.microsoft.com/office/word/2015/wordml/symex" xmlns:wpg="http://schemas.microsoft.com/office/word/2010/wordprocessingGroup" xmlns:wpi="http://schemas.microsoft.com/office/word/2010/wordprocessingInk" xmlns:wne="http://schemas.microsoft.com/office/word/2006/wordml" xmlns:wps="http://schemas.microsoft.com/office/word/2010/wordprocessingShape" mc:Ignorable="w14 w15 w16se wp14">
+  <w:abstractNum w:abstractNumId="0" w15:restartNumberingAfterBreak="0">
     <w:nsid w:val="127D041C"/>
     <w:multiLevelType w:val="hybridMultilevel"/>
     <w:tmpl w:val="50202C58"/>
@@ -2220,7 +3200,7 @@
       </w:pPr>
     </w:lvl>
   </w:abstractNum>
-  <w:abstractNum w:abstractNumId="1">
+  <w:abstractNum w:abstractNumId="1" w15:restartNumberingAfterBreak="0">
     <w:nsid w:val="1F216F56"/>
     <w:multiLevelType w:val="hybridMultilevel"/>
     <w:tmpl w:val="562A014C"/>
@@ -2309,7 +3289,7 @@
       </w:pPr>
     </w:lvl>
   </w:abstractNum>
-  <w:abstractNum w:abstractNumId="2">
+  <w:abstractNum w:abstractNumId="2" w15:restartNumberingAfterBreak="0">
     <w:nsid w:val="2A984F7F"/>
     <w:multiLevelType w:val="hybridMultilevel"/>
     <w:tmpl w:val="F370B482"/>
@@ -2398,7 +3378,7 @@
       </w:pPr>
     </w:lvl>
   </w:abstractNum>
-  <w:abstractNum w:abstractNumId="3">
+  <w:abstractNum w:abstractNumId="3" w15:restartNumberingAfterBreak="0">
     <w:nsid w:val="39496B63"/>
     <w:multiLevelType w:val="hybridMultilevel"/>
     <w:tmpl w:val="50202C58"/>
@@ -2487,7 +3467,7 @@
       </w:pPr>
     </w:lvl>
   </w:abstractNum>
-  <w:abstractNum w:abstractNumId="4">
+  <w:abstractNum w:abstractNumId="4" w15:restartNumberingAfterBreak="0">
     <w:nsid w:val="42446491"/>
     <w:multiLevelType w:val="hybridMultilevel"/>
     <w:tmpl w:val="B6987EEE"/>
@@ -2576,7 +3556,7 @@
       </w:pPr>
     </w:lvl>
   </w:abstractNum>
-  <w:abstractNum w:abstractNumId="5">
+  <w:abstractNum w:abstractNumId="5" w15:restartNumberingAfterBreak="0">
     <w:nsid w:val="4D586282"/>
     <w:multiLevelType w:val="hybridMultilevel"/>
     <w:tmpl w:val="F370B482"/>
@@ -2665,7 +3645,7 @@
       </w:pPr>
     </w:lvl>
   </w:abstractNum>
-  <w:abstractNum w:abstractNumId="6">
+  <w:abstractNum w:abstractNumId="6" w15:restartNumberingAfterBreak="0">
     <w:nsid w:val="57010B22"/>
     <w:multiLevelType w:val="hybridMultilevel"/>
     <w:tmpl w:val="B6987EEE"/>
@@ -2779,7 +3759,7 @@
 </file>
 
 <file path=word/styles.xml><?xml version="1.0" encoding="utf-8"?>
-<w:styles xmlns:mc="http://schemas.openxmlformats.org/markup-compatibility/2006" xmlns:r="http://schemas.openxmlformats.org/officeDocument/2006/relationships" xmlns:w="http://schemas.openxmlformats.org/wordprocessingml/2006/main" xmlns:w14="http://schemas.microsoft.com/office/word/2010/wordml" xmlns:w15="http://schemas.microsoft.com/office/word/2012/wordml" mc:Ignorable="w14 w15">
+<w:styles xmlns:mc="http://schemas.openxmlformats.org/markup-compatibility/2006" xmlns:r="http://schemas.openxmlformats.org/officeDocument/2006/relationships" xmlns:w="http://schemas.openxmlformats.org/wordprocessingml/2006/main" xmlns:w14="http://schemas.microsoft.com/office/word/2010/wordml" xmlns:w15="http://schemas.microsoft.com/office/word/2012/wordml" xmlns:w16se="http://schemas.microsoft.com/office/word/2015/wordml/symex" mc:Ignorable="w14 w15 w16se">
   <w:docDefaults>
     <w:rPrDefault>
       <w:rPr>
@@ -2795,7 +3775,7 @@
       </w:pPr>
     </w:pPrDefault>
   </w:docDefaults>
-  <w:latentStyles w:defLockedState="0" w:defUIPriority="99" w:defSemiHidden="0" w:defUnhideWhenUsed="0" w:defQFormat="0" w:count="371">
+  <w:latentStyles w:defLockedState="0" w:defUIPriority="99" w:defSemiHidden="0" w:defUnhideWhenUsed="0" w:defQFormat="0" w:count="374">
     <w:lsdException w:name="Normal" w:uiPriority="0" w:qFormat="1"/>
     <w:lsdException w:name="heading 1" w:uiPriority="9" w:qFormat="1"/>
     <w:lsdException w:name="heading 2" w:semiHidden="1" w:uiPriority="9" w:unhideWhenUsed="1" w:qFormat="1"/>
@@ -2901,7 +3881,6 @@
     <w:lsdException w:name="HTML Sample" w:semiHidden="1" w:unhideWhenUsed="1"/>
     <w:lsdException w:name="HTML Typewriter" w:semiHidden="1" w:unhideWhenUsed="1"/>
     <w:lsdException w:name="HTML Variable" w:semiHidden="1" w:unhideWhenUsed="1"/>
-    <w:lsdException w:name="Normal Table" w:semiHidden="1" w:unhideWhenUsed="1"/>
     <w:lsdException w:name="annotation subject" w:semiHidden="1" w:unhideWhenUsed="1"/>
     <w:lsdException w:name="No List" w:semiHidden="1" w:unhideWhenUsed="1"/>
     <w:lsdException w:name="Outline List 1" w:semiHidden="1" w:unhideWhenUsed="1"/>
@@ -2946,7 +3925,6 @@
     <w:lsdException w:name="Table Professional" w:semiHidden="1" w:unhideWhenUsed="1"/>
     <w:lsdException w:name="Table Subtle 1" w:semiHidden="1" w:unhideWhenUsed="1"/>
     <w:lsdException w:name="Table Subtle 2" w:semiHidden="1" w:unhideWhenUsed="1"/>
-    <w:lsdException w:name="Table Web 1" w:semiHidden="1" w:unhideWhenUsed="1"/>
     <w:lsdException w:name="Table Web 2" w:semiHidden="1" w:unhideWhenUsed="1"/>
     <w:lsdException w:name="Table Web 3" w:semiHidden="1" w:unhideWhenUsed="1"/>
     <w:lsdException w:name="Balloon Text" w:semiHidden="1" w:unhideWhenUsed="1"/>
@@ -3167,6 +4145,9 @@
     <w:lsdException w:name="List Table 5 Dark Accent 6" w:uiPriority="50"/>
     <w:lsdException w:name="List Table 6 Colorful Accent 6" w:uiPriority="51"/>
     <w:lsdException w:name="List Table 7 Colorful Accent 6" w:uiPriority="52"/>
+    <w:lsdException w:name="Mention" w:semiHidden="1" w:unhideWhenUsed="1"/>
+    <w:lsdException w:name="Smart Hyperlink" w:semiHidden="1" w:unhideWhenUsed="1"/>
+    <w:lsdException w:name="Hashtag" w:semiHidden="1" w:unhideWhenUsed="1"/>
   </w:latentStyles>
   <w:style w:type="paragraph" w:default="1" w:styleId="Normal">
     <w:name w:val="Normal"/>

</xml_diff>